<commit_message>
6th march 2024 Commit
</commit_message>
<xml_diff>
--- a/build/Project.docx
+++ b/build/Project.docx
@@ -1,26 +1,17 @@
 
 <file path=word/document.xml><?xml version="1.0" encoding="utf-8"?>
-<w:document xmlns:wpc="http://schemas.microsoft.com/office/word/2010/wordprocessingCanvas" xmlns:cx="http://schemas.microsoft.com/office/drawing/2014/chartex" xmlns:cx1="http://schemas.microsoft.com/office/drawing/2015/9/8/chartex" xmlns:cx2="http://schemas.microsoft.com/office/drawing/2015/10/21/chartex" xmlns:cx3="http://schemas.microsoft.com/office/drawing/2016/5/9/chartex" xmlns:cx4="http://schemas.microsoft.com/office/drawing/2016/5/10/chartex" xmlns:cx5="http://schemas.microsoft.com/office/drawing/2016/5/11/chartex" xmlns:cx6="http://schemas.microsoft.com/office/drawing/2016/5/12/chartex" xmlns:cx7="http://schemas.microsoft.com/office/drawing/2016/5/13/chartex" xmlns:cx8="http://schemas.microsoft.com/office/drawing/2016/5/14/chartex" xmlns:mc="http://schemas.openxmlformats.org/markup-compatibility/2006" xmlns:aink="http://schemas.microsoft.com/office/drawing/2016/ink" xmlns:am3d="http://schemas.microsoft.com/office/drawing/2017/model3d" xmlns:o="urn:schemas-microsoft-com:office:office" xmlns:r="http://schemas.openxmlformats.org/officeDocument/2006/relationships" xmlns:m="http://schemas.openxmlformats.org/officeDocument/2006/math" xmlns:v="urn:schemas-microsoft-com:vml" xmlns:wp14="http://schemas.microsoft.com/office/word/2010/wordprocessingDrawing" xmlns:wp="http://schemas.openxmlformats.org/drawingml/2006/wordprocessingDrawing" xmlns:w10="urn:schemas-microsoft-com:office:word" xmlns:w="http://schemas.openxmlformats.org/wordprocessingml/2006/main" xmlns:w14="http://schemas.microsoft.com/office/word/2010/wordml" xmlns:w15="http://schemas.microsoft.com/office/word/2012/wordml" xmlns:w16cex="http://schemas.microsoft.com/office/word/2018/wordml/cex" xmlns:w16cid="http://schemas.microsoft.com/office/word/2016/wordml/cid" xmlns:w16="http://schemas.microsoft.com/office/word/2018/wordml" xmlns:w16sdtdh="http://schemas.microsoft.com/office/word/2020/wordml/sdtdatahash" xmlns:w16se="http://schemas.microsoft.com/office/word/2015/wordml/symex" xmlns:wpg="http://schemas.microsoft.com/office/word/2010/wordprocessingGroup" xmlns:wpi="http://schemas.microsoft.com/office/word/2010/wordprocessingInk" xmlns:wne="http://schemas.microsoft.com/office/word/2006/wordml" xmlns:wps="http://schemas.microsoft.com/office/word/2010/wordprocessingShape" mc:Ignorable="w14 w15 w16se w16cid w16 w16cex w16sdtdh wp14">
+<w:document xmlns:wpc="http://schemas.microsoft.com/office/word/2010/wordprocessingCanvas" xmlns:cx="http://schemas.microsoft.com/office/drawing/2014/chartex" xmlns:cx1="http://schemas.microsoft.com/office/drawing/2015/9/8/chartex" xmlns:cx2="http://schemas.microsoft.com/office/drawing/2015/10/21/chartex" xmlns:cx3="http://schemas.microsoft.com/office/drawing/2016/5/9/chartex" xmlns:cx4="http://schemas.microsoft.com/office/drawing/2016/5/10/chartex" xmlns:cx5="http://schemas.microsoft.com/office/drawing/2016/5/11/chartex" xmlns:cx6="http://schemas.microsoft.com/office/drawing/2016/5/12/chartex" xmlns:cx7="http://schemas.microsoft.com/office/drawing/2016/5/13/chartex" xmlns:cx8="http://schemas.microsoft.com/office/drawing/2016/5/14/chartex" xmlns:mc="http://schemas.openxmlformats.org/markup-compatibility/2006" xmlns:aink="http://schemas.microsoft.com/office/drawing/2016/ink" xmlns:am3d="http://schemas.microsoft.com/office/drawing/2017/model3d" xmlns:o="urn:schemas-microsoft-com:office:office" xmlns:oel="http://schemas.microsoft.com/office/2019/extlst" xmlns:r="http://schemas.openxmlformats.org/officeDocument/2006/relationships" xmlns:m="http://schemas.openxmlformats.org/officeDocument/2006/math" xmlns:v="urn:schemas-microsoft-com:vml" xmlns:wp14="http://schemas.microsoft.com/office/word/2010/wordprocessingDrawing" xmlns:wp="http://schemas.openxmlformats.org/drawingml/2006/wordprocessingDrawing" xmlns:w10="urn:schemas-microsoft-com:office:word" xmlns:w="http://schemas.openxmlformats.org/wordprocessingml/2006/main" xmlns:w14="http://schemas.microsoft.com/office/word/2010/wordml" xmlns:w15="http://schemas.microsoft.com/office/word/2012/wordml" xmlns:w16cex="http://schemas.microsoft.com/office/word/2018/wordml/cex" xmlns:w16cid="http://schemas.microsoft.com/office/word/2016/wordml/cid" xmlns:w16="http://schemas.microsoft.com/office/word/2018/wordml" xmlns:w16sdtdh="http://schemas.microsoft.com/office/word/2020/wordml/sdtdatahash" xmlns:w16se="http://schemas.microsoft.com/office/word/2015/wordml/symex" xmlns:wpg="http://schemas.microsoft.com/office/word/2010/wordprocessingGroup" xmlns:wpi="http://schemas.microsoft.com/office/word/2010/wordprocessingInk" xmlns:wne="http://schemas.microsoft.com/office/word/2006/wordml" xmlns:wps="http://schemas.microsoft.com/office/word/2010/wordprocessingShape" mc:Ignorable="w14 w15 w16se w16cid w16 w16cex w16sdtdh wp14">
   <w:body>
     <w:p>
-      <w:pPr>
-        <w:spacing w:after="0" w:line="240" w:lineRule="auto"/>
+      <w:r>
         <w:rPr>
-          <w:rFonts w:ascii="Calibri" w:eastAsia="Times New Roman" w:hAnsi="Calibri" w:cs="Calibri"/>
+          <w:rFonts w:ascii="Aptos Narrow" w:eastAsia="Times New Roman" w:hAnsi="Aptos Narrow" w:cs="Times New Roman"/>
           <w:color w:val="000000"/>
           <w:lang w:eastAsia="en-IN"/>
         </w:rPr>
-      </w:pPr>
-      <w:r>
-        <w:rPr>
-          <w:rFonts w:ascii="Calibri" w:eastAsia="Times New Roman" w:hAnsi="Calibri" w:cs="Calibri"/>
-          <w:color w:val="000000"/>
-          <w:lang w:eastAsia="en-IN"/>
-        </w:rPr>
-        <w:t>High operational costs</w:t>
+        <w:t>Managing cross-functional teams</w:t>
       </w:r>
     </w:p>
-    <w:p/>
     <w:sectPr>
       <w:pgSz w:w="11906" w:h="16838"/>
       <w:pgMar w:top="1440" w:right="1440" w:bottom="1440" w:left="1440" w:header="708" w:footer="708" w:gutter="0"/>
@@ -32,7 +23,7 @@
 </file>
 
 <file path=word/numbering.xml><?xml version="1.0" encoding="utf-8"?>
-<w:numbering xmlns:wpc="http://schemas.microsoft.com/office/word/2010/wordprocessingCanvas" xmlns:cx="http://schemas.microsoft.com/office/drawing/2014/chartex" xmlns:cx1="http://schemas.microsoft.com/office/drawing/2015/9/8/chartex" xmlns:cx2="http://schemas.microsoft.com/office/drawing/2015/10/21/chartex" xmlns:cx3="http://schemas.microsoft.com/office/drawing/2016/5/9/chartex" xmlns:cx4="http://schemas.microsoft.com/office/drawing/2016/5/10/chartex" xmlns:cx5="http://schemas.microsoft.com/office/drawing/2016/5/11/chartex" xmlns:cx6="http://schemas.microsoft.com/office/drawing/2016/5/12/chartex" xmlns:cx7="http://schemas.microsoft.com/office/drawing/2016/5/13/chartex" xmlns:cx8="http://schemas.microsoft.com/office/drawing/2016/5/14/chartex" xmlns:mc="http://schemas.openxmlformats.org/markup-compatibility/2006" xmlns:aink="http://schemas.microsoft.com/office/drawing/2016/ink" xmlns:am3d="http://schemas.microsoft.com/office/drawing/2017/model3d" xmlns:o="urn:schemas-microsoft-com:office:office" xmlns:r="http://schemas.openxmlformats.org/officeDocument/2006/relationships" xmlns:m="http://schemas.openxmlformats.org/officeDocument/2006/math" xmlns:v="urn:schemas-microsoft-com:vml" xmlns:wp14="http://schemas.microsoft.com/office/word/2010/wordprocessingDrawing" xmlns:wp="http://schemas.openxmlformats.org/drawingml/2006/wordprocessingDrawing" xmlns:w10="urn:schemas-microsoft-com:office:word" xmlns:w="http://schemas.openxmlformats.org/wordprocessingml/2006/main" xmlns:w14="http://schemas.microsoft.com/office/word/2010/wordml" xmlns:w15="http://schemas.microsoft.com/office/word/2012/wordml" xmlns:w16cex="http://schemas.microsoft.com/office/word/2018/wordml/cex" xmlns:w16cid="http://schemas.microsoft.com/office/word/2016/wordml/cid" xmlns:w16="http://schemas.microsoft.com/office/word/2018/wordml" xmlns:w16sdtdh="http://schemas.microsoft.com/office/word/2020/wordml/sdtdatahash" xmlns:w16se="http://schemas.microsoft.com/office/word/2015/wordml/symex" xmlns:wpg="http://schemas.microsoft.com/office/word/2010/wordprocessingGroup" xmlns:wpi="http://schemas.microsoft.com/office/word/2010/wordprocessingInk" xmlns:wne="http://schemas.microsoft.com/office/word/2006/wordml" xmlns:wps="http://schemas.microsoft.com/office/word/2010/wordprocessingShape" mc:Ignorable="w14 w15 w16se w16cid w16 w16cex w16sdtdh wp14">
+<w:numbering xmlns:wpc="http://schemas.microsoft.com/office/word/2010/wordprocessingCanvas" xmlns:cx="http://schemas.microsoft.com/office/drawing/2014/chartex" xmlns:cx1="http://schemas.microsoft.com/office/drawing/2015/9/8/chartex" xmlns:cx2="http://schemas.microsoft.com/office/drawing/2015/10/21/chartex" xmlns:cx3="http://schemas.microsoft.com/office/drawing/2016/5/9/chartex" xmlns:cx4="http://schemas.microsoft.com/office/drawing/2016/5/10/chartex" xmlns:cx5="http://schemas.microsoft.com/office/drawing/2016/5/11/chartex" xmlns:cx6="http://schemas.microsoft.com/office/drawing/2016/5/12/chartex" xmlns:cx7="http://schemas.microsoft.com/office/drawing/2016/5/13/chartex" xmlns:cx8="http://schemas.microsoft.com/office/drawing/2016/5/14/chartex" xmlns:mc="http://schemas.openxmlformats.org/markup-compatibility/2006" xmlns:aink="http://schemas.microsoft.com/office/drawing/2016/ink" xmlns:am3d="http://schemas.microsoft.com/office/drawing/2017/model3d" xmlns:o="urn:schemas-microsoft-com:office:office" xmlns:oel="http://schemas.microsoft.com/office/2019/extlst" xmlns:r="http://schemas.openxmlformats.org/officeDocument/2006/relationships" xmlns:m="http://schemas.openxmlformats.org/officeDocument/2006/math" xmlns:v="urn:schemas-microsoft-com:vml" xmlns:wp14="http://schemas.microsoft.com/office/word/2010/wordprocessingDrawing" xmlns:wp="http://schemas.openxmlformats.org/drawingml/2006/wordprocessingDrawing" xmlns:w10="urn:schemas-microsoft-com:office:word" xmlns:w="http://schemas.openxmlformats.org/wordprocessingml/2006/main" xmlns:w14="http://schemas.microsoft.com/office/word/2010/wordml" xmlns:w15="http://schemas.microsoft.com/office/word/2012/wordml" xmlns:w16cex="http://schemas.microsoft.com/office/word/2018/wordml/cex" xmlns:w16cid="http://schemas.microsoft.com/office/word/2016/wordml/cid" xmlns:w16="http://schemas.microsoft.com/office/word/2018/wordml" xmlns:w16sdtdh="http://schemas.microsoft.com/office/word/2020/wordml/sdtdatahash" xmlns:w16se="http://schemas.microsoft.com/office/word/2015/wordml/symex" xmlns:wpg="http://schemas.microsoft.com/office/word/2010/wordprocessingGroup" xmlns:wpi="http://schemas.microsoft.com/office/word/2010/wordprocessingInk" xmlns:wne="http://schemas.microsoft.com/office/word/2006/wordml" xmlns:wps="http://schemas.microsoft.com/office/word/2010/wordprocessingShape" mc:Ignorable="w14 w15 w16se w16cid w16 w16cex w16sdtdh wp14">
   <w:abstractNum w:abstractNumId="0" w15:restartNumberingAfterBreak="0">
     <w:nsid w:val="7B2871D5"/>
     <w:multiLevelType w:val="multilevel"/>
@@ -146,7 +137,7 @@
       </w:pPr>
     </w:lvl>
   </w:abstractNum>
-  <w:num w:numId="1">
+  <w:num w:numId="1" w16cid:durableId="320936621">
     <w:abstractNumId w:val="0"/>
   </w:num>
 </w:numbering>

</xml_diff>

<commit_message>
7th march 2024 Commit
</commit_message>
<xml_diff>
--- a/build/Project.docx
+++ b/build/Project.docx
@@ -1,17 +1,71 @@
 
 <file path=word/document.xml><?xml version="1.0" encoding="utf-8"?>
-<w:document xmlns:wpc="http://schemas.microsoft.com/office/word/2010/wordprocessingCanvas" xmlns:cx="http://schemas.microsoft.com/office/drawing/2014/chartex" xmlns:cx1="http://schemas.microsoft.com/office/drawing/2015/9/8/chartex" xmlns:cx2="http://schemas.microsoft.com/office/drawing/2015/10/21/chartex" xmlns:cx3="http://schemas.microsoft.com/office/drawing/2016/5/9/chartex" xmlns:cx4="http://schemas.microsoft.com/office/drawing/2016/5/10/chartex" xmlns:cx5="http://schemas.microsoft.com/office/drawing/2016/5/11/chartex" xmlns:cx6="http://schemas.microsoft.com/office/drawing/2016/5/12/chartex" xmlns:cx7="http://schemas.microsoft.com/office/drawing/2016/5/13/chartex" xmlns:cx8="http://schemas.microsoft.com/office/drawing/2016/5/14/chartex" xmlns:mc="http://schemas.openxmlformats.org/markup-compatibility/2006" xmlns:aink="http://schemas.microsoft.com/office/drawing/2016/ink" xmlns:am3d="http://schemas.microsoft.com/office/drawing/2017/model3d" xmlns:o="urn:schemas-microsoft-com:office:office" xmlns:oel="http://schemas.microsoft.com/office/2019/extlst" xmlns:r="http://schemas.openxmlformats.org/officeDocument/2006/relationships" xmlns:m="http://schemas.openxmlformats.org/officeDocument/2006/math" xmlns:v="urn:schemas-microsoft-com:vml" xmlns:wp14="http://schemas.microsoft.com/office/word/2010/wordprocessingDrawing" xmlns:wp="http://schemas.openxmlformats.org/drawingml/2006/wordprocessingDrawing" xmlns:w10="urn:schemas-microsoft-com:office:word" xmlns:w="http://schemas.openxmlformats.org/wordprocessingml/2006/main" xmlns:w14="http://schemas.microsoft.com/office/word/2010/wordml" xmlns:w15="http://schemas.microsoft.com/office/word/2012/wordml" xmlns:w16cex="http://schemas.microsoft.com/office/word/2018/wordml/cex" xmlns:w16cid="http://schemas.microsoft.com/office/word/2016/wordml/cid" xmlns:w16="http://schemas.microsoft.com/office/word/2018/wordml" xmlns:w16sdtdh="http://schemas.microsoft.com/office/word/2020/wordml/sdtdatahash" xmlns:w16se="http://schemas.microsoft.com/office/word/2015/wordml/symex" xmlns:wpg="http://schemas.microsoft.com/office/word/2010/wordprocessingGroup" xmlns:wpi="http://schemas.microsoft.com/office/word/2010/wordprocessingInk" xmlns:wne="http://schemas.microsoft.com/office/word/2006/wordml" xmlns:wps="http://schemas.microsoft.com/office/word/2010/wordprocessingShape" mc:Ignorable="w14 w15 w16se w16cid w16 w16cex w16sdtdh wp14">
+<w:document xmlns:wpc="http://schemas.microsoft.com/office/word/2010/wordprocessingCanvas" xmlns:cx="http://schemas.microsoft.com/office/drawing/2014/chartex" xmlns:cx1="http://schemas.microsoft.com/office/drawing/2015/9/8/chartex" xmlns:cx2="http://schemas.microsoft.com/office/drawing/2015/10/21/chartex" xmlns:cx3="http://schemas.microsoft.com/office/drawing/2016/5/9/chartex" xmlns:cx4="http://schemas.microsoft.com/office/drawing/2016/5/10/chartex" xmlns:cx5="http://schemas.microsoft.com/office/drawing/2016/5/11/chartex" xmlns:cx6="http://schemas.microsoft.com/office/drawing/2016/5/12/chartex" xmlns:cx7="http://schemas.microsoft.com/office/drawing/2016/5/13/chartex" xmlns:cx8="http://schemas.microsoft.com/office/drawing/2016/5/14/chartex" xmlns:mc="http://schemas.openxmlformats.org/markup-compatibility/2006" xmlns:aink="http://schemas.microsoft.com/office/drawing/2016/ink" xmlns:am3d="http://schemas.microsoft.com/office/drawing/2017/model3d" xmlns:o="urn:schemas-microsoft-com:office:office" xmlns:r="http://schemas.openxmlformats.org/officeDocument/2006/relationships" xmlns:m="http://schemas.openxmlformats.org/officeDocument/2006/math" xmlns:v="urn:schemas-microsoft-com:vml" xmlns:wp14="http://schemas.microsoft.com/office/word/2010/wordprocessingDrawing" xmlns:wp="http://schemas.openxmlformats.org/drawingml/2006/wordprocessingDrawing" xmlns:w10="urn:schemas-microsoft-com:office:word" xmlns:w="http://schemas.openxmlformats.org/wordprocessingml/2006/main" xmlns:w14="http://schemas.microsoft.com/office/word/2010/wordml" xmlns:w15="http://schemas.microsoft.com/office/word/2012/wordml" xmlns:w16cex="http://schemas.microsoft.com/office/word/2018/wordml/cex" xmlns:w16cid="http://schemas.microsoft.com/office/word/2016/wordml/cid" xmlns:w16="http://schemas.microsoft.com/office/word/2018/wordml" xmlns:w16sdtdh="http://schemas.microsoft.com/office/word/2020/wordml/sdtdatahash" xmlns:w16se="http://schemas.microsoft.com/office/word/2015/wordml/symex" xmlns:wpg="http://schemas.microsoft.com/office/word/2010/wordprocessingGroup" xmlns:wpi="http://schemas.microsoft.com/office/word/2010/wordprocessingInk" xmlns:wne="http://schemas.microsoft.com/office/word/2006/wordml" xmlns:wps="http://schemas.microsoft.com/office/word/2010/wordprocessingShape" mc:Ignorable="w14 w15 w16se w16cid w16 w16cex w16sdtdh wp14">
   <w:body>
     <w:p>
+      <w:pPr>
+        <w:pStyle w:val="Heading3"/>
+        <w:spacing w:before="0" w:beforeAutospacing="0" w:after="225" w:afterAutospacing="0" w:line="330" w:lineRule="atLeast"/>
+        <w:rPr>
+          <w:rFonts w:ascii="Arial" w:hAnsi="Arial" w:cs="Arial"/>
+          <w:color w:val="231F20"/>
+        </w:rPr>
+      </w:pPr>
       <w:r>
         <w:rPr>
-          <w:rFonts w:ascii="Aptos Narrow" w:eastAsia="Times New Roman" w:hAnsi="Aptos Narrow" w:cs="Times New Roman"/>
+          <w:rFonts w:ascii="Arial" w:hAnsi="Arial" w:cs="Arial"/>
           <w:color w:val="000000"/>
-          <w:lang w:eastAsia="en-IN"/>
         </w:rPr>
-        <w:t>Managing cross-functional teams</w:t>
+        <w:t>Restaurant Website</w:t>
       </w:r>
     </w:p>
+    <w:p>
+      <w:pPr>
+        <w:pStyle w:val="NormalWeb"/>
+        <w:spacing w:before="0" w:beforeAutospacing="0" w:after="450" w:afterAutospacing="0" w:line="360" w:lineRule="atLeast"/>
+        <w:rPr>
+          <w:rFonts w:ascii="Arial" w:hAnsi="Arial" w:cs="Arial"/>
+          <w:color w:val="231F20"/>
+          <w:spacing w:val="2"/>
+          <w:sz w:val="21"/>
+          <w:szCs w:val="21"/>
+        </w:rPr>
+      </w:pPr>
+      <w:r>
+        <w:rPr>
+          <w:rFonts w:ascii="Arial" w:hAnsi="Arial" w:cs="Arial"/>
+          <w:color w:val="231F20"/>
+          <w:spacing w:val="2"/>
+          <w:sz w:val="21"/>
+          <w:szCs w:val="21"/>
+        </w:rPr>
+        <w:t>A project based on creating a restaurant website is an easy project for developers to practice their learning, while helping them better their understanding about full-stack development. You will find a restaurant's website to be very interesting and interactive, necessitating you to focus on the front-end while making it user-friendly. This will also give you an introduction to UI design as a separate field.</w:t>
+      </w:r>
+    </w:p>
+    <w:p>
+      <w:pPr>
+        <w:pStyle w:val="NormalWeb"/>
+        <w:spacing w:before="0" w:beforeAutospacing="0" w:after="450" w:afterAutospacing="0" w:line="360" w:lineRule="atLeast"/>
+        <w:rPr>
+          <w:rFonts w:ascii="Arial" w:hAnsi="Arial" w:cs="Arial"/>
+          <w:color w:val="231F20"/>
+          <w:spacing w:val="2"/>
+          <w:sz w:val="21"/>
+          <w:szCs w:val="21"/>
+        </w:rPr>
+      </w:pPr>
+      <w:r>
+        <w:rPr>
+          <w:rFonts w:ascii="Arial" w:hAnsi="Arial" w:cs="Arial"/>
+          <w:color w:val="231F20"/>
+          <w:spacing w:val="2"/>
+          <w:sz w:val="21"/>
+          <w:szCs w:val="21"/>
+        </w:rPr>
+        <w:t>The interface you build in this project should allow customers to select from various options, including food, themes, duration, quick delivery, seating, bookings, etc. It would help if you employed a variety of HTML, React, and CSS tools, such as radio buttons, checkboxes, action buttons, etc., to construct a restaurant website.</w:t>
+      </w:r>
+    </w:p>
+    <w:p/>
     <w:sectPr>
       <w:pgSz w:w="11906" w:h="16838"/>
       <w:pgMar w:top="1440" w:right="1440" w:bottom="1440" w:left="1440" w:header="708" w:footer="708" w:gutter="0"/>
@@ -23,7 +77,7 @@
 </file>
 
 <file path=word/numbering.xml><?xml version="1.0" encoding="utf-8"?>
-<w:numbering xmlns:wpc="http://schemas.microsoft.com/office/word/2010/wordprocessingCanvas" xmlns:cx="http://schemas.microsoft.com/office/drawing/2014/chartex" xmlns:cx1="http://schemas.microsoft.com/office/drawing/2015/9/8/chartex" xmlns:cx2="http://schemas.microsoft.com/office/drawing/2015/10/21/chartex" xmlns:cx3="http://schemas.microsoft.com/office/drawing/2016/5/9/chartex" xmlns:cx4="http://schemas.microsoft.com/office/drawing/2016/5/10/chartex" xmlns:cx5="http://schemas.microsoft.com/office/drawing/2016/5/11/chartex" xmlns:cx6="http://schemas.microsoft.com/office/drawing/2016/5/12/chartex" xmlns:cx7="http://schemas.microsoft.com/office/drawing/2016/5/13/chartex" xmlns:cx8="http://schemas.microsoft.com/office/drawing/2016/5/14/chartex" xmlns:mc="http://schemas.openxmlformats.org/markup-compatibility/2006" xmlns:aink="http://schemas.microsoft.com/office/drawing/2016/ink" xmlns:am3d="http://schemas.microsoft.com/office/drawing/2017/model3d" xmlns:o="urn:schemas-microsoft-com:office:office" xmlns:oel="http://schemas.microsoft.com/office/2019/extlst" xmlns:r="http://schemas.openxmlformats.org/officeDocument/2006/relationships" xmlns:m="http://schemas.openxmlformats.org/officeDocument/2006/math" xmlns:v="urn:schemas-microsoft-com:vml" xmlns:wp14="http://schemas.microsoft.com/office/word/2010/wordprocessingDrawing" xmlns:wp="http://schemas.openxmlformats.org/drawingml/2006/wordprocessingDrawing" xmlns:w10="urn:schemas-microsoft-com:office:word" xmlns:w="http://schemas.openxmlformats.org/wordprocessingml/2006/main" xmlns:w14="http://schemas.microsoft.com/office/word/2010/wordml" xmlns:w15="http://schemas.microsoft.com/office/word/2012/wordml" xmlns:w16cex="http://schemas.microsoft.com/office/word/2018/wordml/cex" xmlns:w16cid="http://schemas.microsoft.com/office/word/2016/wordml/cid" xmlns:w16="http://schemas.microsoft.com/office/word/2018/wordml" xmlns:w16sdtdh="http://schemas.microsoft.com/office/word/2020/wordml/sdtdatahash" xmlns:w16se="http://schemas.microsoft.com/office/word/2015/wordml/symex" xmlns:wpg="http://schemas.microsoft.com/office/word/2010/wordprocessingGroup" xmlns:wpi="http://schemas.microsoft.com/office/word/2010/wordprocessingInk" xmlns:wne="http://schemas.microsoft.com/office/word/2006/wordml" xmlns:wps="http://schemas.microsoft.com/office/word/2010/wordprocessingShape" mc:Ignorable="w14 w15 w16se w16cid w16 w16cex w16sdtdh wp14">
+<w:numbering xmlns:wpc="http://schemas.microsoft.com/office/word/2010/wordprocessingCanvas" xmlns:cx="http://schemas.microsoft.com/office/drawing/2014/chartex" xmlns:cx1="http://schemas.microsoft.com/office/drawing/2015/9/8/chartex" xmlns:cx2="http://schemas.microsoft.com/office/drawing/2015/10/21/chartex" xmlns:cx3="http://schemas.microsoft.com/office/drawing/2016/5/9/chartex" xmlns:cx4="http://schemas.microsoft.com/office/drawing/2016/5/10/chartex" xmlns:cx5="http://schemas.microsoft.com/office/drawing/2016/5/11/chartex" xmlns:cx6="http://schemas.microsoft.com/office/drawing/2016/5/12/chartex" xmlns:cx7="http://schemas.microsoft.com/office/drawing/2016/5/13/chartex" xmlns:cx8="http://schemas.microsoft.com/office/drawing/2016/5/14/chartex" xmlns:mc="http://schemas.openxmlformats.org/markup-compatibility/2006" xmlns:aink="http://schemas.microsoft.com/office/drawing/2016/ink" xmlns:am3d="http://schemas.microsoft.com/office/drawing/2017/model3d" xmlns:o="urn:schemas-microsoft-com:office:office" xmlns:r="http://schemas.openxmlformats.org/officeDocument/2006/relationships" xmlns:m="http://schemas.openxmlformats.org/officeDocument/2006/math" xmlns:v="urn:schemas-microsoft-com:vml" xmlns:wp14="http://schemas.microsoft.com/office/word/2010/wordprocessingDrawing" xmlns:wp="http://schemas.openxmlformats.org/drawingml/2006/wordprocessingDrawing" xmlns:w10="urn:schemas-microsoft-com:office:word" xmlns:w="http://schemas.openxmlformats.org/wordprocessingml/2006/main" xmlns:w14="http://schemas.microsoft.com/office/word/2010/wordml" xmlns:w15="http://schemas.microsoft.com/office/word/2012/wordml" xmlns:w16cex="http://schemas.microsoft.com/office/word/2018/wordml/cex" xmlns:w16cid="http://schemas.microsoft.com/office/word/2016/wordml/cid" xmlns:w16="http://schemas.microsoft.com/office/word/2018/wordml" xmlns:w16sdtdh="http://schemas.microsoft.com/office/word/2020/wordml/sdtdatahash" xmlns:w16se="http://schemas.microsoft.com/office/word/2015/wordml/symex" xmlns:wpg="http://schemas.microsoft.com/office/word/2010/wordprocessingGroup" xmlns:wpi="http://schemas.microsoft.com/office/word/2010/wordprocessingInk" xmlns:wne="http://schemas.microsoft.com/office/word/2006/wordml" xmlns:wps="http://schemas.microsoft.com/office/word/2010/wordprocessingShape" mc:Ignorable="w14 w15 w16se w16cid w16 w16cex w16sdtdh wp14">
   <w:abstractNum w:abstractNumId="0" w15:restartNumberingAfterBreak="0">
     <w:nsid w:val="7B2871D5"/>
     <w:multiLevelType w:val="multilevel"/>
@@ -137,7 +191,7 @@
       </w:pPr>
     </w:lvl>
   </w:abstractNum>
-  <w:num w:numId="1" w16cid:durableId="320936621">
+  <w:num w:numId="1">
     <w:abstractNumId w:val="0"/>
   </w:num>
 </w:numbering>
@@ -618,6 +672,23 @@
       <w:lang w:eastAsia="en-IN"/>
     </w:rPr>
   </w:style>
+  <w:style w:type="paragraph" w:styleId="NormalWeb">
+    <w:name w:val="Normal (Web)"/>
+    <w:basedOn w:val="Normal"/>
+    <w:uiPriority w:val="99"/>
+    <w:semiHidden/>
+    <w:unhideWhenUsed/>
+    <w:rsid w:val="00666931"/>
+    <w:pPr>
+      <w:spacing w:before="100" w:beforeAutospacing="1" w:after="100" w:afterAutospacing="1" w:line="240" w:lineRule="auto"/>
+    </w:pPr>
+    <w:rPr>
+      <w:rFonts w:ascii="Times New Roman" w:eastAsia="Times New Roman" w:hAnsi="Times New Roman" w:cs="Times New Roman"/>
+      <w:sz w:val="24"/>
+      <w:szCs w:val="24"/>
+      <w:lang w:eastAsia="en-IN"/>
+    </w:rPr>
+  </w:style>
 </w:styles>
 </file>
 

</xml_diff>